<commit_message>
Correções para o futuro
* Separação de operadores para facilitar gramática
* Separação em várias linhas para função de lista
* Atualização dos documentos com identificadores das classes
</commit_message>
<xml_diff>
--- a/Projeto-da-Linguagem/Projeto Linguagem.docx
+++ b/Projeto-da-Linguagem/Projeto Linguagem.docx
@@ -537,11 +537,35 @@
       </w:r>
     </w:p>
     <w:p>
+      <w:r>
+        <w:t>Operadores são separados por classes, atribuição possui a separação (</w:t>
+      </w:r>
+      <w:proofErr w:type="spellStart"/>
+      <w:r>
+        <w:t>at</w:t>
+      </w:r>
+      <w:proofErr w:type="spellEnd"/>
+      <w:r>
+        <w:t>).</w:t>
+      </w:r>
+    </w:p>
+    <w:p>
       <w:pPr>
         <w:pStyle w:val="Ttulo2"/>
       </w:pPr>
       <w:r>
         <w:t>Operadores lógicos suportados</w:t>
+      </w:r>
+      <w:r>
+        <w:t xml:space="preserve"> (</w:t>
+      </w:r>
+      <w:proofErr w:type="spellStart"/>
+      <w:r>
+        <w:t>ol</w:t>
+      </w:r>
+      <w:proofErr w:type="spellEnd"/>
+      <w:r>
+        <w:t>)</w:t>
       </w:r>
     </w:p>
     <w:tbl>
@@ -861,6 +885,17 @@
       <w:r>
         <w:t>Operadores aritméticos suportados</w:t>
       </w:r>
+      <w:r>
+        <w:t xml:space="preserve"> (</w:t>
+      </w:r>
+      <w:proofErr w:type="spellStart"/>
+      <w:r>
+        <w:t>oa</w:t>
+      </w:r>
+      <w:proofErr w:type="spellEnd"/>
+      <w:r>
+        <w:t>)</w:t>
+      </w:r>
     </w:p>
     <w:tbl>
       <w:tblPr>
@@ -1157,6 +1192,17 @@
         <w:lastRenderedPageBreak/>
         <w:t>Operadores relacionais suportados</w:t>
       </w:r>
+      <w:r>
+        <w:t xml:space="preserve"> (</w:t>
+      </w:r>
+      <w:proofErr w:type="spellStart"/>
+      <w:r>
+        <w:t>or</w:t>
+      </w:r>
+      <w:proofErr w:type="spellEnd"/>
+      <w:r>
+        <w:t>)</w:t>
+      </w:r>
     </w:p>
     <w:tbl>
       <w:tblPr>
@@ -1575,15 +1621,7 @@
           </w:tcPr>
           <w:p>
             <w:r>
-              <w:t>%c – Imprime caractere de acordo com tabela ASCII</w:t>
-            </w:r>
-          </w:p>
-          <w:p>
-            <w:r>
-              <w:t>%u</w:t>
-            </w:r>
-            <w:r>
-              <w:t xml:space="preserve"> – Imprime valor numérico do byte</w:t>
+              <w:t>Imprime caractere de acordo com tabela ASCII</w:t>
             </w:r>
           </w:p>
         </w:tc>
@@ -1704,7 +1742,7 @@
           </w:tcPr>
           <w:p>
             <w:r>
-              <w:t>%d – Imprime valor numérico</w:t>
+              <w:t>Imprime valor numérico</w:t>
             </w:r>
           </w:p>
         </w:tc>
@@ -1825,7 +1863,7 @@
           </w:tcPr>
           <w:p>
             <w:r>
-              <w:t>%f – Imprime valor numérico</w:t>
+              <w:t>Imprime valor numérico</w:t>
             </w:r>
           </w:p>
         </w:tc>
@@ -1860,41 +1898,41 @@
         <w:pStyle w:val="Ttulo1"/>
       </w:pPr>
       <w:r>
+        <w:t>Estruturas de desvios</w:t>
+      </w:r>
+    </w:p>
+    <w:p>
+      <w:pPr>
+        <w:pStyle w:val="Ttulo2"/>
+      </w:pPr>
+      <w:r>
+        <w:t>Desvios Incondicionais</w:t>
+      </w:r>
+    </w:p>
+    <w:p>
+      <w:pPr>
+        <w:pStyle w:val="Ttulo3"/>
+      </w:pPr>
+      <w:r>
+        <w:t>BRK</w:t>
+      </w:r>
+    </w:p>
+    <w:p>
+      <w:r>
+        <w:t xml:space="preserve">Para a execução do laço de repetição. Chamada com parâmetros ou sem laço é inválida. Exemplo: </w:t>
+      </w:r>
+      <w:proofErr w:type="spellStart"/>
+      <w:r>
+        <w:t>brk</w:t>
+      </w:r>
+      <w:proofErr w:type="spellEnd"/>
+    </w:p>
+    <w:p>
+      <w:pPr>
+        <w:pStyle w:val="Ttulo2"/>
+      </w:pPr>
+      <w:r>
         <w:lastRenderedPageBreak/>
-        <w:t>Estruturas de desvios</w:t>
-      </w:r>
-    </w:p>
-    <w:p>
-      <w:pPr>
-        <w:pStyle w:val="Ttulo2"/>
-      </w:pPr>
-      <w:r>
-        <w:t>Desvios Incondicionais</w:t>
-      </w:r>
-    </w:p>
-    <w:p>
-      <w:pPr>
-        <w:pStyle w:val="Ttulo3"/>
-      </w:pPr>
-      <w:r>
-        <w:t>BRK</w:t>
-      </w:r>
-    </w:p>
-    <w:p>
-      <w:r>
-        <w:t xml:space="preserve">Para a execução do laço de repetição. Chamada com parâmetros ou sem laço é inválida. Exemplo: </w:t>
-      </w:r>
-      <w:proofErr w:type="spellStart"/>
-      <w:r>
-        <w:t>brk</w:t>
-      </w:r>
-      <w:proofErr w:type="spellEnd"/>
-    </w:p>
-    <w:p>
-      <w:pPr>
-        <w:pStyle w:val="Ttulo2"/>
-      </w:pPr>
-      <w:r>
         <w:t>Desvios condicionais</w:t>
       </w:r>
     </w:p>
@@ -2071,7 +2109,6 @@
         <w:pStyle w:val="Ttulo1"/>
       </w:pPr>
       <w:r>
-        <w:lastRenderedPageBreak/>
         <w:t>Estruturas de I/O</w:t>
       </w:r>
     </w:p>
@@ -2119,6 +2156,7 @@
         <w:pStyle w:val="Ttulo2"/>
       </w:pPr>
       <w:r>
+        <w:lastRenderedPageBreak/>
         <w:t>Estruturas de Saída de dados</w:t>
       </w:r>
     </w:p>
@@ -2399,15 +2437,11 @@
         <w:t>#Comentário que não será levado em consideração</w:t>
       </w:r>
     </w:p>
-    <w:p/>
-    <w:p/>
-    <w:p/>
     <w:p>
       <w:pPr>
         <w:pStyle w:val="Ttulo1"/>
       </w:pPr>
       <w:r>
-        <w:lastRenderedPageBreak/>
         <w:t>Formalismos</w:t>
       </w:r>
     </w:p>
@@ -3475,6 +3509,7 @@
               <w:jc w:val="right"/>
             </w:pPr>
             <w:r>
+              <w:lastRenderedPageBreak/>
               <w:t>&lt;</w:t>
             </w:r>
             <w:proofErr w:type="spellStart"/>
@@ -4534,7 +4569,6 @@
       <w:r>
         <w:rPr>
           <w:rFonts w:ascii="Cambria Math" w:hAnsi="Cambria Math"/>
-          <w:vertAlign w:val="superscript"/>
         </w:rPr>
         <w:t>*</w:t>
       </w:r>
@@ -4770,7 +4804,13 @@
         <w:rPr>
           <w:rFonts w:ascii="Cambria Math" w:hAnsi="Cambria Math"/>
         </w:rPr>
-        <w:t>Operadores relacionais:</w:t>
+        <w:t>Operadores R</w:t>
+      </w:r>
+      <w:r>
+        <w:rPr>
+          <w:rFonts w:ascii="Cambria Math" w:hAnsi="Cambria Math"/>
+        </w:rPr>
+        <w:t>elacionais:</w:t>
       </w:r>
       <w:r>
         <w:rPr>
@@ -5034,16 +5074,10 @@
         <w:rPr>
           <w:rFonts w:ascii="Cambria Math" w:hAnsi="Cambria Math"/>
         </w:rPr>
-        <w:t>: “[^”]+</w:t>
+        <w:t>: “[^”]+”</w:t>
       </w:r>
       <w:bookmarkStart w:id="1" w:name="_GoBack"/>
       <w:bookmarkEnd w:id="1"/>
-      <w:r>
-        <w:rPr>
-          <w:rFonts w:ascii="Cambria Math" w:hAnsi="Cambria Math"/>
-        </w:rPr>
-        <w:t>”</w:t>
-      </w:r>
     </w:p>
     <w:p>
       <w:pPr>
@@ -5206,7 +5240,7 @@
                 <w:bCs/>
                 <w:noProof/>
               </w:rPr>
-              <w:t>6</w:t>
+              <w:t>4</w:t>
             </w:r>
             <w:r>
               <w:rPr>
@@ -7226,7 +7260,7 @@
 </file>
 
 <file path=customXml/itemProps1.xml><?xml version="1.0" encoding="utf-8"?>
-<ds:datastoreItem xmlns:ds="http://schemas.openxmlformats.org/officeDocument/2006/customXml" ds:itemID="{1BA9DF72-3C92-4524-B37A-121945A36D03}">
+<ds:datastoreItem xmlns:ds="http://schemas.openxmlformats.org/officeDocument/2006/customXml" ds:itemID="{96F78F0C-F929-4A68-8D14-8C2641A8D040}">
   <ds:schemaRefs>
     <ds:schemaRef ds:uri="http://schemas.openxmlformats.org/officeDocument/2006/bibliography"/>
   </ds:schemaRefs>

</xml_diff>